<commit_message>
implement rival with and KGE
</commit_message>
<xml_diff>
--- a/KG - Portfolio - Potential Prediction.docx
+++ b/KG - Portfolio - Potential Prediction.docx
@@ -4380,14 +4380,12 @@
                                 <w:t xml:space="preserve"> EA FC 24 ratings for Arsenal captain Martin Odegaard (source: </w:t>
                               </w:r>
                               <w:hyperlink r:id="rId10" w:history="1">
-                                <w:proofErr w:type="spellStart"/>
                                 <w:r>
                                   <w:rPr>
                                     <w:rStyle w:val="Hyperlink"/>
                                   </w:rPr>
                                   <w:t>sofifa</w:t>
                                 </w:r>
-                                <w:proofErr w:type="spellEnd"/>
                               </w:hyperlink>
                               <w:r>
                                 <w:t>; 19.02.2025, 1</w:t>
@@ -4481,14 +4479,12 @@
                           <w:t xml:space="preserve"> EA FC 24 ratings for Arsenal captain Martin Odegaard (source: </w:t>
                         </w:r>
                         <w:hyperlink r:id="rId12" w:history="1">
-                          <w:proofErr w:type="spellStart"/>
                           <w:r>
                             <w:rPr>
                               <w:rStyle w:val="Hyperlink"/>
                             </w:rPr>
                             <w:t>sofifa</w:t>
                           </w:r>
-                          <w:proofErr w:type="spellEnd"/>
                         </w:hyperlink>
                         <w:r>
                           <w:t>; 19.02.2025, 1</w:t>
@@ -4776,342 +4772,189 @@
     </w:p>
     <w:p>
       <w:r>
-        <w:t>Several variables, such as jersey numbers and release clauses, were removed either due to their limited analytical value or, in the case of release clauses, because they contained unreliable information that did not reflect real-world data. The variable indicating whether a player plays for a national team was also excluded, as the game features only a limited selection of national teams. Consequently, many real-life national team players would be misclassified as non-national team players, introducing inconsistencies.</w:t>
+        <w:t xml:space="preserve">Several variables, such as jersey numbers and release clauses, were removed either due to their limited analytical value or, in the case of release clauses, because they contained unreliable information that did not reflect real-world data. The variable indicating whether a player plays for a national team was also excluded, as the game features only a limited selection of national teams. Consequently, many real-life national team players would be misclassified as non-national team players, introducing inconsistencies. Certain categorical attributes were transformed for better usability. For instance, the club_position column, originally containing specific role labels such as "RES" (reserve) and "SUB" (substitute), was recoded into a numerical indicator distinguishing between starters, substitutes, and reserves. However, this approach has limitations: players who are injured or unavailable at the time of the game’s release may not appear as starters in the dataset, even if they are regular starters in real life. A more refined metric, such as the ratio of starting eleven appearances to total games or minutes played per match exceeding a certain threshold, would provide a more accurate measure of a player’s role within the team. Similarly, the club_loaned_from variable, which indicates whether a player was on loan, was converted into a binary on_loan variable. Originally, the player_positions column contained multiple position labels for players capable of playing in different roles. To simplify analysis, this variable was aggregated into broader positional categories. The first-listed position was assumed to be a players primary role. Goalkeepers (GK) remained distinct, while strikers (ST, CF) were grouped under ATT (attack). Wide players, including wingers and wingbacks (RW, LW, RWB, LWB), were categorized separately as WING due to their unique tactical function, particularly in systems used by coaches such as Antonio Conte or Ruben Amorim, where wingbacks play a more offensive role. Midfielders, spanning central and defensive roles (CM, CAM, CDM, LM, RM), were unified under MID, while defenders (CB, RB, LB) were categorized as DEF. </w:t>
+      </w:r>
+    </w:p>
+    <w:p>
+      <w:r>
+        <w:t xml:space="preserve">In some cases, teams from one country compete in leagues based in another, requiring adjustments to ensure consistency. Instead of assigning clubs to their country of origin, the dataset was modified so that a team's nationality aligned with the league in which it competed. For example, AS Monaco, despite being a club from Monaco, competes in France’s Ligue 1 and was thus assigned "France" as its nationality. Similarly, Welsh teams playing in England’s Championship and League Two were reassigned to England, while Canadian teams in Major League Soccer were attributed to the United States. Beyond these adjustments, certain leagues shared identical names across different countries, creating ambiguity. One notable example was the "Premier League," which referred to both the English and Russian top divisions. To resolve this, league names were adjusted for clarity, with the Russian Premier League explicitly renamed as "Russian Premier League" to distinguish it from its </w:t>
+      </w:r>
+      <w:r>
+        <w:lastRenderedPageBreak/>
+        <w:t>English counterpart. Finally, leagues with an insufficient number of teams were excluded from the analysis, with the threshold set at eight teams. For instance, players and teams from the Croatian league, which does not meet this criterion, were omitted.</w:t>
+      </w:r>
+    </w:p>
+    <w:p>
+      <w:pPr>
+        <w:pStyle w:val="berschrift2"/>
+      </w:pPr>
+      <w:bookmarkStart w:id="1" w:name="_Hlk191587463"/>
+      <w:r>
+        <w:t>Missing Value</w:t>
+      </w:r>
+      <w:r>
+        <w:t xml:space="preserve"> &amp; NA</w:t>
+      </w:r>
+      <w:r>
+        <w:t xml:space="preserve"> Handling</w:t>
+      </w:r>
+    </w:p>
+    <w:bookmarkEnd w:id="1"/>
+    <w:p>
+      <w:r>
+        <w:t>There were various types of missing values in the dataset. For example, players listed as free agents in the FIFA game lacked both a club and league affiliation.</w:t>
+      </w:r>
+      <w:r>
+        <w:t xml:space="preserve"> After examining individual examples, it quickly became apparent that many players who are listed as free agents in the game play for a club in real life that is not </w:t>
+      </w:r>
+      <w:r>
+        <w:t xml:space="preserve">included </w:t>
+      </w:r>
+      <w:r>
+        <w:t>in the game.</w:t>
       </w:r>
       <w:r>
         <w:t xml:space="preserve"> </w:t>
       </w:r>
       <w:r>
-        <w:t xml:space="preserve">Certain categorical attributes were transformed for better usability. For instance, the </w:t>
-      </w:r>
-      <w:proofErr w:type="spellStart"/>
-      <w:r>
-        <w:t>club_position</w:t>
-      </w:r>
-      <w:proofErr w:type="spellEnd"/>
-      <w:r>
-        <w:t xml:space="preserve"> column, originally containing specific role labels such as "RES" (reserve) and "SUB" (substitute), was recoded into a numerical indicator distinguishing between starters, substitutes, and reserves. However, this approach has limitations: players who are injured or unavailable at the time of the game’s release may not appear as starters in the dataset, even if they are regular starters in real life. A more refined metric</w:t>
-      </w:r>
-      <w:r>
-        <w:t xml:space="preserve">, </w:t>
-      </w:r>
-      <w:r>
-        <w:t xml:space="preserve">such as the ratio of starting </w:t>
-      </w:r>
-      <w:r>
-        <w:t>eleven</w:t>
-      </w:r>
-      <w:r>
-        <w:t xml:space="preserve"> appearances to total games or minutes played per match exceeding a certain threshold</w:t>
-      </w:r>
-      <w:r>
-        <w:t xml:space="preserve">, </w:t>
-      </w:r>
-      <w:r>
-        <w:t xml:space="preserve">would provide a more accurate measure of a player’s role within the team. Similarly, the </w:t>
-      </w:r>
-      <w:proofErr w:type="spellStart"/>
-      <w:r>
-        <w:t>club_loaned_from</w:t>
-      </w:r>
-      <w:proofErr w:type="spellEnd"/>
-      <w:r>
-        <w:t xml:space="preserve"> variable, which indicates whether a player was on loan, was converted into a binary </w:t>
-      </w:r>
-      <w:proofErr w:type="spellStart"/>
-      <w:r>
-        <w:t>on_loan</w:t>
-      </w:r>
-      <w:proofErr w:type="spellEnd"/>
-      <w:r>
-        <w:t xml:space="preserve"> variable.</w:t>
+        <w:t>To address this, all players without a recorded league or club were filtered out, ensuring that only those with a clear team affiliation remained in the dataset.</w:t>
       </w:r>
       <w:r>
         <w:t xml:space="preserve"> </w:t>
       </w:r>
       <w:r>
-        <w:t xml:space="preserve">Originally, the </w:t>
-      </w:r>
-      <w:proofErr w:type="spellStart"/>
-      <w:r>
-        <w:t>player_positions</w:t>
-      </w:r>
-      <w:proofErr w:type="spellEnd"/>
-      <w:r>
-        <w:t xml:space="preserve"> column contained multiple position labels for players capable of playing in different roles. To simplify analysis, this variable was aggregated into broader positional categories. </w:t>
-      </w:r>
-      <w:r>
-        <w:t>The</w:t>
-      </w:r>
-      <w:r>
-        <w:t xml:space="preserve"> first-listed position was assumed to be </w:t>
-      </w:r>
-      <w:r>
-        <w:t>a players</w:t>
-      </w:r>
-      <w:r>
-        <w:t xml:space="preserve"> primary role. Goalkeepers (GK) remained distinct, while strikers (ST, CF) were grouped under ATT (attack). Wide players, including wingers and wingbacks (RW, LW, RWB, LWB), were categorized separately as WING due to their unique tactical function, particularly in systems used by coaches such as Antonio Conte or R</w:t>
-      </w:r>
-      <w:r>
-        <w:t>u</w:t>
-      </w:r>
-      <w:r>
-        <w:t xml:space="preserve">ben Amorim, where wingbacks play a more offensive role. Midfielders, spanning central and defensive roles (CM, CAM, CDM, LM, RM), were unified under MID, while defenders (CB, RB, LB) were categorized as DEF. </w:t>
-      </w:r>
-    </w:p>
-    <w:p>
-      <w:r>
-        <w:t xml:space="preserve">In some cases, teams from one country compete in leagues based in another, requiring adjustments to ensure consistency. Instead of assigning clubs to their country of origin, the dataset was modified so that a team's nationality aligned with the league in which it competed. For example, AS Monaco, despite being a club from Monaco, competes in France’s Ligue 1 and was thus assigned "France" as its nationality. Similarly, Welsh teams playing in England’s Championship and League Two were reassigned to England, while Canadian teams in Major League Soccer were attributed to the United States. Beyond these adjustments, certain leagues shared identical names across different countries, creating ambiguity. One notable example was the "Premier League," which referred to both the English and Russian top divisions. To resolve this, league names were adjusted for clarity, with the Russian Premier League explicitly renamed as "Russian Premier League" to distinguish it from its </w:t>
+        <w:t>Beyond filtering out free agents, missing values were imputed</w:t>
+      </w:r>
+      <w:r>
+        <w:t xml:space="preserve">. </w:t>
+      </w:r>
+      <w:r>
+        <w:t xml:space="preserve">One </w:t>
+      </w:r>
+      <w:r>
+        <w:t xml:space="preserve">example for </w:t>
+      </w:r>
+      <w:r>
+        <w:t>variable requiring imputation was value_eur, which represents a player's estimated market value. To facilitate the applied imputation process, players were grouped into brackets based on their age and overall rating. Missing values were then replaced with the mean value of players in the same position category, age group, overall rating range, and league level. In rare cases where no suitable comparison group was available, the lowest recorded value within the same category was used as a fallback to prevent introducing artificial inflation.</w:t>
+      </w:r>
+      <w:r>
+        <w:t xml:space="preserve"> </w:t>
+      </w:r>
+      <w:r>
+        <w:t>A similar imputation strategy was applied to team-level attributes such as transfer budgets and club valuations. First, domestic_prestige and international_prestige for clubs in FIFA versions 15 and 16 were inconsistent with later iterations, so their scores were imputed using the average from FIFA 17 onwards for the same clubs, leveraging the relative stability of these rankings over time. For financial metrics like transfer_budget_eur and club_worth_eur, a cascading imputation approach was implemented. Initially, missing values were replaced with the mean of clubs sharing similar international and domestic prestige, league level, and overall club rating. If gaps remained, broader groupings with fewer constraints were used to ensure all missing values were filled with the most contextually appropriate estimates.</w:t>
+      </w:r>
+    </w:p>
+    <w:p>
+      <w:r>
+        <w:t xml:space="preserve">NA values were also examined and imputed. In the case of the club_joined_date column, which was NA for players who were on loan, a simplified assumption was applied considering that most loans are finalized in the summer. If a player was on loan and lacked a club_joined_date, it was set to August 1st of the year before the corresponding FIFA version, given that the game is released in September of the preceding year (e.g., FIFA 23 was released in September 2022). Another issue involved goalkeeping attributes. Since outfield players do not have goalkeeping statistics, </w:t>
+      </w:r>
+      <w:r>
+        <w:t>NA</w:t>
+      </w:r>
+      <w:r>
+        <w:t xml:space="preserve"> values in goalkeeping-specific attributes such as goalkeeping_speed were not true NA values but rather structurally absent data. To correct this, all </w:t>
+      </w:r>
+      <w:r>
+        <w:t>NA</w:t>
+      </w:r>
+      <w:r>
+        <w:t xml:space="preserve"> values for non-goalkeepers were set to zero. Similarly, outfield player attributes such as pace, shooting, passing, dribbling, defending, and physic were set to zero for goalkeepers</w:t>
+      </w:r>
+      <w:r>
+        <w:t xml:space="preserve">. </w:t>
+      </w:r>
+      <w:r>
+        <w:t>Finally, the mentality_composure attribute contained NAs. To address this, an imputation strategy similar to the one used for value_eur was applied: missing values were replaced with the mean composure score of players within the same position category, age group, and overall rating range. If any gaps remained, they were filled using the minimum available composure score within the dataset.</w:t>
+      </w:r>
+    </w:p>
+    <w:p>
+      <w:pPr>
+        <w:pStyle w:val="berschrift2"/>
+      </w:pPr>
+      <w:r>
+        <w:t>Creating the League Data</w:t>
+      </w:r>
+    </w:p>
+    <w:p>
+      <w:r>
+        <w:t xml:space="preserve">The original dataset did not contain explicit league-level data, but using the available team information, a derived league dataset was constructed. For this purpose, team data was aggregated at the league level. For attributes such as team ratings, the mean values across all teams within each league were computed. Furthermore, additional league-specific attributes were derived. The overall league rating, as well as its attack, midfield, and defense ratings, were rounded to maintain consistency with the player and team datasets. Regarding league prestige, a normalized prestige score was introduced based on financial indicators. The international prestige of a league was </w:t>
       </w:r>
       <w:r>
         <w:lastRenderedPageBreak/>
-        <w:t>English counterpart.</w:t>
+        <w:t>computed using a weighted formula incorporating normalized values of international_prestige, transfer_budget_eur, and club_worth_eur. This approach accounted for both financial power and reputation, with club worth receiving the highest weight</w:t>
+      </w:r>
+      <w:r>
+        <w:t xml:space="preserve"> (0,6)</w:t>
+      </w:r>
+      <w:r>
+        <w:t>, as it is often the most stable indicator of a league’s standing over time.</w:t>
+      </w:r>
+    </w:p>
+    <w:p>
+      <w:pPr>
+        <w:pStyle w:val="berschrift2"/>
+      </w:pPr>
+      <w:r>
+        <w:t>Subsampling</w:t>
+      </w:r>
+    </w:p>
+    <w:p>
+      <w:r>
+        <w:t xml:space="preserve">Due to computational constraints, a subsampling strategy was implemented to reduce the dataset size while preserving its representativeness. To achieve this, the dataset was restricted to the four most recent FIFA versions (21, 22, 23, and 24). Within this subset, players appearing in multiple FIFA editions were identified, and only those with the highest number of occurrences across these versions were retained. To maintain diversity and balance across different player characteristics, a stratified sampling approach was applied. Players were grouped based on their overall rating range, age group, and positional category. From each unique combination, </w:t>
+      </w:r>
+      <w:r>
+        <w:t>twenty</w:t>
+      </w:r>
+      <w:r>
+        <w:t xml:space="preserve"> players were randomly selected to ensure that all player profiles were adequately represented. </w:t>
+      </w:r>
+      <w:r>
+        <w:t>This resulted</w:t>
+      </w:r>
+      <w:r>
+        <w:t xml:space="preserve"> in a total of 2,</w:t>
+      </w:r>
+      <w:r>
+        <w:t>168</w:t>
+      </w:r>
+      <w:r>
+        <w:t xml:space="preserve"> unique players and </w:t>
+      </w:r>
+      <w:r>
+        <w:t>8,672</w:t>
+      </w:r>
+      <w:r>
+        <w:t xml:space="preserve"> player observations, representing 2,</w:t>
+      </w:r>
+      <w:r>
+        <w:t>163</w:t>
+      </w:r>
+      <w:r>
+        <w:t xml:space="preserve"> team</w:t>
       </w:r>
       <w:r>
         <w:t xml:space="preserve"> </w:t>
       </w:r>
       <w:r>
-        <w:t>Finally, leagues with an insufficient number of teams were excluded from the analysis, with the threshold set at eight teams. For instance, players and teams from the Croatian league, which does not meet this criterion, were omitted.</w:t>
-      </w:r>
-    </w:p>
-    <w:p>
-      <w:pPr>
-        <w:pStyle w:val="berschrift2"/>
-      </w:pPr>
-      <w:bookmarkStart w:id="1" w:name="_Hlk191587463"/>
-      <w:r>
-        <w:t>Missing Value</w:t>
-      </w:r>
-      <w:r>
-        <w:t xml:space="preserve"> &amp; NA</w:t>
-      </w:r>
-      <w:r>
-        <w:t xml:space="preserve"> Handling</w:t>
-      </w:r>
-    </w:p>
-    <w:bookmarkEnd w:id="1"/>
-    <w:p>
-      <w:r>
-        <w:t xml:space="preserve">There were various types of missing values in the dataset. </w:t>
-      </w:r>
-      <w:r>
-        <w:t xml:space="preserve">For example, </w:t>
-      </w:r>
-      <w:r>
-        <w:t>players listed as free agents in the FIFA game lacked both a club and league affiliation.</w:t>
+        <w:t>observations</w:t>
+      </w:r>
+      <w:r>
+        <w:t xml:space="preserve"> across 1</w:t>
+      </w:r>
+      <w:r>
+        <w:t>75</w:t>
+      </w:r>
+      <w:r>
+        <w:t xml:space="preserve"> league</w:t>
       </w:r>
       <w:r>
         <w:t xml:space="preserve"> </w:t>
       </w:r>
       <w:r>
-        <w:t xml:space="preserve">After examining individual examples, it quickly became apparent that many players who are listed as free agents in the game play for a club in real life that is not </w:t>
-      </w:r>
-      <w:r>
-        <w:t xml:space="preserve">included </w:t>
-      </w:r>
-      <w:r>
-        <w:t>in the game.</w:t>
-      </w:r>
-      <w:r>
-        <w:t xml:space="preserve"> </w:t>
-      </w:r>
-      <w:r>
-        <w:t>To address this, all players without a recorded league or club were filtered out, ensuring that only those with a clear team affiliation remained in the dataset.</w:t>
-      </w:r>
-      <w:r>
-        <w:t xml:space="preserve"> </w:t>
-      </w:r>
-      <w:r>
-        <w:t>Beyond filtering out free agents, missing values were imputed</w:t>
-      </w:r>
-      <w:r>
-        <w:t xml:space="preserve">. </w:t>
-      </w:r>
-      <w:r>
-        <w:t xml:space="preserve">One </w:t>
-      </w:r>
-      <w:r>
-        <w:t xml:space="preserve">example for </w:t>
-      </w:r>
-      <w:r>
-        <w:t xml:space="preserve">variable requiring imputation was </w:t>
-      </w:r>
-      <w:proofErr w:type="spellStart"/>
-      <w:r>
-        <w:t>value_eur</w:t>
-      </w:r>
-      <w:proofErr w:type="spellEnd"/>
-      <w:r>
-        <w:t>, which represents a player's estimated market value. To facilitate the applied imputation process, players were grouped into brackets based on their age and overall rating. Missing values were then replaced with the mean value of players in the same position category, age group, overall rating range, and league level. In rare cases where no suitable comparison group was available, the lowest recorded value within the same category was used as a fallback to prevent introducing artificial inflation.</w:t>
-      </w:r>
-      <w:r>
-        <w:t xml:space="preserve"> </w:t>
-      </w:r>
-      <w:r>
-        <w:t xml:space="preserve">A similar imputation strategy was applied to team-level attributes such as transfer budgets and club valuations. First, </w:t>
-      </w:r>
-      <w:proofErr w:type="spellStart"/>
-      <w:r>
-        <w:t>domestic_prestige</w:t>
-      </w:r>
-      <w:proofErr w:type="spellEnd"/>
-      <w:r>
-        <w:t xml:space="preserve"> and </w:t>
-      </w:r>
-      <w:proofErr w:type="spellStart"/>
-      <w:r>
-        <w:t>international_prestige</w:t>
-      </w:r>
-      <w:proofErr w:type="spellEnd"/>
-      <w:r>
-        <w:t xml:space="preserve"> for clubs in FIFA versions 15 and 16 were inconsistent with later iterations, so their scores were imputed using the average from FIFA 17 onwards for the same clubs, leveraging the relative stability of these rankings over time. For financial metrics like </w:t>
-      </w:r>
-      <w:proofErr w:type="spellStart"/>
-      <w:r>
-        <w:t>transfer_budget_eur</w:t>
-      </w:r>
-      <w:proofErr w:type="spellEnd"/>
-      <w:r>
-        <w:t xml:space="preserve"> and </w:t>
-      </w:r>
-      <w:proofErr w:type="spellStart"/>
-      <w:r>
-        <w:t>club_worth_eur</w:t>
-      </w:r>
-      <w:proofErr w:type="spellEnd"/>
-      <w:r>
-        <w:t>, a cascading imputation approach was implemented. Initially, missing values were replaced with the mean of clubs sharing similar international and domestic prestige, league level, and overall club rating. If gaps remained, broader groupings with fewer constraints were used to ensure all missing values were filled with the most contextually appropriate estimates.</w:t>
-      </w:r>
-    </w:p>
-    <w:p>
-      <w:r>
-        <w:t xml:space="preserve">NA values were also examined and imputed. In the case of the </w:t>
-      </w:r>
-      <w:proofErr w:type="spellStart"/>
-      <w:r>
-        <w:t>club_joined_date</w:t>
-      </w:r>
-      <w:proofErr w:type="spellEnd"/>
-      <w:r>
-        <w:t xml:space="preserve"> column, which was NA for players who were on loan, a simplified assumption was applied considering that most loans are finalized in the summer. If a player was on loan and lacked a </w:t>
-      </w:r>
-      <w:proofErr w:type="spellStart"/>
-      <w:r>
-        <w:t>club_joined_date</w:t>
-      </w:r>
-      <w:proofErr w:type="spellEnd"/>
-      <w:r>
-        <w:t xml:space="preserve">, it was set to August 1st of the year before the corresponding FIFA version, given that the game is released in September of the preceding year (e.g., FIFA 23 was released in September 2022). Another issue involved goalkeeping attributes. Since outfield players do not have goalkeeping statistics, </w:t>
-      </w:r>
-      <w:r>
-        <w:t>NA</w:t>
-      </w:r>
-      <w:r>
-        <w:t xml:space="preserve"> values in goalkeeping-specific attributes such as </w:t>
-      </w:r>
-      <w:proofErr w:type="spellStart"/>
-      <w:r>
-        <w:t>goalkeeping_speed</w:t>
-      </w:r>
-      <w:proofErr w:type="spellEnd"/>
-      <w:r>
-        <w:t xml:space="preserve"> were not true NA values but rather structurally absent data. To correct this, all </w:t>
-      </w:r>
-      <w:r>
-        <w:t>NA</w:t>
-      </w:r>
-      <w:r>
-        <w:t xml:space="preserve"> values for non-goalkeepers were set to zero. Similarly, outfield player attributes such as pace, shooting, passing, dribbling, defending, and physic were set to zero for goalkeepers</w:t>
-      </w:r>
-      <w:r>
-        <w:t xml:space="preserve">. </w:t>
-      </w:r>
-      <w:r>
-        <w:t xml:space="preserve">Finally, the </w:t>
-      </w:r>
-      <w:proofErr w:type="spellStart"/>
-      <w:r>
-        <w:t>mentality_composure</w:t>
-      </w:r>
-      <w:proofErr w:type="spellEnd"/>
-      <w:r>
-        <w:t xml:space="preserve"> attribute contained NAs. To address this, an imputation strategy similar to the one used for </w:t>
-      </w:r>
-      <w:proofErr w:type="spellStart"/>
-      <w:r>
-        <w:t>value_eur</w:t>
-      </w:r>
-      <w:proofErr w:type="spellEnd"/>
-      <w:r>
-        <w:t xml:space="preserve"> was applied: missing values were replaced with the mean composure score of players within the same position category, age group, and overall rating range. If any gaps remained, they were filled using the minimum available composure score within the dataset.</w:t>
-      </w:r>
-    </w:p>
-    <w:p>
-      <w:pPr>
-        <w:pStyle w:val="berschrift2"/>
-      </w:pPr>
-      <w:r>
-        <w:t>Creating the League Data</w:t>
-      </w:r>
-    </w:p>
-    <w:p>
-      <w:r>
-        <w:t xml:space="preserve">The original dataset did not contain explicit league-level data, but using the available team information, a derived league dataset was constructed. For this purpose, team data was aggregated at the league level. For attributes such as team ratings, the mean values across all teams within each league were computed. Furthermore, additional league-specific attributes were derived. The overall league rating, as well as its attack, midfield, and </w:t>
-      </w:r>
-      <w:proofErr w:type="spellStart"/>
-      <w:r>
-        <w:t>defense</w:t>
-      </w:r>
-      <w:proofErr w:type="spellEnd"/>
-      <w:r>
-        <w:t xml:space="preserve"> ratings, were rounded to maintain consistency with the player and team datasets. Regarding league prestige, a normalized prestige score was introduced based on financial indicators. The international prestige of a league was </w:t>
-      </w:r>
-      <w:r>
-        <w:lastRenderedPageBreak/>
-        <w:t xml:space="preserve">computed using a weighted formula incorporating normalized values of </w:t>
-      </w:r>
-      <w:proofErr w:type="spellStart"/>
-      <w:r>
-        <w:t>international_prestige</w:t>
-      </w:r>
-      <w:proofErr w:type="spellEnd"/>
-      <w:r>
-        <w:t xml:space="preserve">, </w:t>
-      </w:r>
-      <w:proofErr w:type="spellStart"/>
-      <w:r>
-        <w:t>transfer_budget_eur</w:t>
-      </w:r>
-      <w:proofErr w:type="spellEnd"/>
-      <w:r>
-        <w:t xml:space="preserve">, and </w:t>
-      </w:r>
-      <w:proofErr w:type="spellStart"/>
-      <w:r>
-        <w:t>club_worth_eur</w:t>
-      </w:r>
-      <w:proofErr w:type="spellEnd"/>
-      <w:r>
-        <w:t>. This approach accounted for both financial power and reputation, with club worth receiving the highest weight</w:t>
-      </w:r>
-      <w:r>
-        <w:t xml:space="preserve"> (0,6)</w:t>
-      </w:r>
-      <w:r>
-        <w:t>, as it is often the most stable indicator of a league’s standing over time.</w:t>
-      </w:r>
-    </w:p>
-    <w:p>
-      <w:pPr>
-        <w:pStyle w:val="berschrift2"/>
-      </w:pPr>
-      <w:r>
-        <w:t>Subsampling</w:t>
-      </w:r>
-    </w:p>
-    <w:p>
-      <w:r>
-        <w:t>Due to computational constraints, a subsampling strategy was implemented to reduce the dataset size while preserving its representativeness. To achieve this, the dataset was restricted to the four most recent FIFA versions (21, 22, 23, and 24). Within this subset, players appearing in multiple FIFA editions were identified, and only those with the highest number of occurrences across these versions were retained. To maintain diversity and balance across different player characteristics, a stratified sampling approach was applied. Players were grouped based on their overall rating range, age group, and positional category. From each unique combination, ten players were randomly selected to ensure that all player profiles were adequately represented. Once this initial sample was drawn, additional players were selected proportionally to increase the final dataset, resulting in a total of 2,000 unique players and 6,276 player observations, representing 2,041 teams across 169 leagues.</w:t>
+        <w:t>observations</w:t>
+      </w:r>
+      <w:r>
+        <w:t>.</w:t>
       </w:r>
     </w:p>
     <w:p>
@@ -5417,38 +5260,11 @@
         <w:rPr>
           <w:lang w:val="de-AT"/>
         </w:rPr>
-        <w:t xml:space="preserve">Warum interessiert uns </w:t>
-      </w:r>
-      <w:proofErr w:type="spellStart"/>
-      <w:r>
-        <w:rPr>
-          <w:lang w:val="de-AT"/>
-        </w:rPr>
-        <w:t>player</w:t>
-      </w:r>
-      <w:proofErr w:type="spellEnd"/>
-      <w:r>
-        <w:rPr>
-          <w:lang w:val="de-AT"/>
-        </w:rPr>
-        <w:t xml:space="preserve"> potential, was wäre die Anwendung für so ein FALL? </w:t>
-      </w:r>
-      <w:r>
-        <w:t xml:space="preserve">Hier </w:t>
-      </w:r>
-      <w:proofErr w:type="spellStart"/>
-      <w:r>
-        <w:t>diskutieren</w:t>
-      </w:r>
-      <w:proofErr w:type="spellEnd"/>
-      <w:r>
-        <w:t xml:space="preserve"> und </w:t>
-      </w:r>
-      <w:proofErr w:type="spellStart"/>
-      <w:r>
-        <w:t>Beispiele</w:t>
-      </w:r>
-      <w:proofErr w:type="spellEnd"/>
+        <w:t xml:space="preserve">Warum interessiert uns player potential, was wäre die Anwendung für so ein FALL? </w:t>
+      </w:r>
+      <w:r>
+        <w:t>Hier diskutieren und Beispiele</w:t>
+      </w:r>
     </w:p>
     <w:p>
       <w:pPr>
@@ -5483,21 +5299,7 @@
         <w:rPr>
           <w:lang w:val="de-AT"/>
         </w:rPr>
-        <w:t xml:space="preserve">Marktwert </w:t>
-      </w:r>
-      <w:proofErr w:type="spellStart"/>
-      <w:r>
-        <w:rPr>
-          <w:lang w:val="de-AT"/>
-        </w:rPr>
-        <w:t>prediction</w:t>
-      </w:r>
-      <w:proofErr w:type="spellEnd"/>
-      <w:r>
-        <w:rPr>
-          <w:lang w:val="de-AT"/>
-        </w:rPr>
-        <w:t xml:space="preserve"> könnte für Vereine sehr relevant sein</w:t>
+        <w:t>Marktwert prediction könnte für Vereine sehr relevant sein</w:t>
       </w:r>
     </w:p>
     <w:p>
@@ -5508,13 +5310,8 @@
           <w:numId w:val="3"/>
         </w:numPr>
       </w:pPr>
-      <w:proofErr w:type="spellStart"/>
-      <w:r>
-        <w:t>Transfermarkt</w:t>
-      </w:r>
-      <w:proofErr w:type="spellEnd"/>
-      <w:r>
-        <w:t xml:space="preserve"> description</w:t>
+      <w:r>
+        <w:t>Transfermarkt description</w:t>
       </w:r>
     </w:p>
     <w:p>
@@ -6764,6 +6561,7 @@
   <w:style w:type="character" w:default="1" w:styleId="Absatz-Standardschriftart">
     <w:name w:val="Default Paragraph Font"/>
     <w:uiPriority w:val="1"/>
+    <w:semiHidden/>
     <w:unhideWhenUsed/>
   </w:style>
   <w:style w:type="table" w:default="1" w:styleId="NormaleTabelle">

</xml_diff>

<commit_message>
add kg creation chapter
</commit_message>
<xml_diff>
--- a/KG - Portfolio - Potential Prediction.docx
+++ b/KG - Portfolio - Potential Prediction.docx
@@ -3033,6 +3033,7 @@
                 <w:rFonts w:ascii="Segoe UI" w:hAnsi="Segoe UI" w:cs="Segoe UI"/>
               </w:rPr>
             </w:pPr>
+            <w:proofErr w:type="gramStart"/>
             <w:r>
               <w:rPr>
                 <w:rFonts w:ascii="Segoe UI" w:hAnsi="Segoe UI" w:cs="Segoe UI"/>
@@ -3041,6 +3042,7 @@
               </w:rPr>
               <w:t>mini-project</w:t>
             </w:r>
+            <w:proofErr w:type="gramEnd"/>
             <w:r>
               <w:rPr>
                 <w:rFonts w:ascii="Segoe UI" w:hAnsi="Segoe UI" w:cs="Segoe UI"/>
@@ -3115,7 +3117,21 @@
         <w:rPr>
           <w:rFonts w:ascii="Segoe UI" w:hAnsi="Segoe UI" w:cs="Segoe UI"/>
         </w:rPr>
-        <w:t>* please exclude any hours you spent on parts reused from other courses</w:t>
+        <w:t xml:space="preserve">* </w:t>
+      </w:r>
+      <w:proofErr w:type="gramStart"/>
+      <w:r>
+        <w:rPr>
+          <w:rFonts w:ascii="Segoe UI" w:hAnsi="Segoe UI" w:cs="Segoe UI"/>
+        </w:rPr>
+        <w:t>please</w:t>
+      </w:r>
+      <w:proofErr w:type="gramEnd"/>
+      <w:r>
+        <w:rPr>
+          <w:rFonts w:ascii="Segoe UI" w:hAnsi="Segoe UI" w:cs="Segoe UI"/>
+        </w:rPr>
+        <w:t xml:space="preserve"> exclude any hours you spent on parts reused from other courses</w:t>
       </w:r>
     </w:p>
     <w:p>
@@ -3264,7 +3280,21 @@
         <w:rPr>
           <w:rFonts w:ascii="Segoe UI" w:hAnsi="Segoe UI" w:cs="Segoe UI"/>
         </w:rPr>
-        <w:t>* please exclude any hours you spent on parts reused from other courses</w:t>
+        <w:t xml:space="preserve">* </w:t>
+      </w:r>
+      <w:proofErr w:type="gramStart"/>
+      <w:r>
+        <w:rPr>
+          <w:rFonts w:ascii="Segoe UI" w:hAnsi="Segoe UI" w:cs="Segoe UI"/>
+        </w:rPr>
+        <w:t>please</w:t>
+      </w:r>
+      <w:proofErr w:type="gramEnd"/>
+      <w:r>
+        <w:rPr>
+          <w:rFonts w:ascii="Segoe UI" w:hAnsi="Segoe UI" w:cs="Segoe UI"/>
+        </w:rPr>
+        <w:t xml:space="preserve"> exclude any hours you spent on parts reused from other courses</w:t>
       </w:r>
     </w:p>
     <w:p>
@@ -3328,6 +3358,7 @@
               </w:rPr>
               <w:t xml:space="preserve"> parts of the </w:t>
             </w:r>
+            <w:proofErr w:type="gramStart"/>
             <w:r>
               <w:rPr>
                 <w:rFonts w:ascii="Segoe UI" w:hAnsi="Segoe UI" w:cs="Segoe UI"/>
@@ -3336,6 +3367,7 @@
               </w:rPr>
               <w:t>mini-project</w:t>
             </w:r>
+            <w:proofErr w:type="gramEnd"/>
             <w:r>
               <w:rPr>
                 <w:rFonts w:ascii="Segoe UI" w:hAnsi="Segoe UI" w:cs="Segoe UI"/>
@@ -3399,8 +3431,16 @@
               <w:rPr>
                 <w:rFonts w:ascii="Segoe UI" w:eastAsia="MS Gothic" w:hAnsi="Segoe UI" w:cs="Segoe UI"/>
               </w:rPr>
-              <w:t>&gt;% of the mini-project</w:t>
-            </w:r>
+              <w:t xml:space="preserve">&gt;% of the </w:t>
+            </w:r>
+            <w:proofErr w:type="gramStart"/>
+            <w:r>
+              <w:rPr>
+                <w:rFonts w:ascii="Segoe UI" w:eastAsia="MS Gothic" w:hAnsi="Segoe UI" w:cs="Segoe UI"/>
+              </w:rPr>
+              <w:t>mini-project</w:t>
+            </w:r>
+            <w:proofErr w:type="gramEnd"/>
           </w:p>
         </w:tc>
       </w:tr>
@@ -4188,7 +4228,15 @@
         <w:t xml:space="preserve">The initial project-idea described in the one pager </w:t>
       </w:r>
       <w:r>
-        <w:t xml:space="preserve">aimed to develop a GNN-model using player interactions, game schedules and historical injury data in order to predict the likelihood of injuries and injury types. </w:t>
+        <w:t xml:space="preserve">aimed to develop a GNN-model using player interactions, game schedules and historical injury data </w:t>
+      </w:r>
+      <w:proofErr w:type="gramStart"/>
+      <w:r>
+        <w:t>in order to</w:t>
+      </w:r>
+      <w:proofErr w:type="gramEnd"/>
+      <w:r>
+        <w:t xml:space="preserve"> predict the likelihood of injuries and injury types. </w:t>
       </w:r>
       <w:r>
         <w:t>However</w:t>
@@ -4225,31 +4273,84 @@
       <w:r>
         <w:t>from the FIFA video game series (later rebranded as EA Sports FC) produced by EA was used. Since the dataset does not include information on injuries, but does provide detailed player attributes such as name, age, position, and realistic ratings ranging from 0 to 99 for defending, dribbling, attacking, overall rating, and potential among many others, the approach was adapted. Instead of injury prediction, the focus shifted to forecasting a player's potential based on these attributes and their development across different iterations of the game.</w:t>
       </w:r>
-    </w:p>
-    <w:p>
-      <w:pPr>
-        <w:rPr>
-          <w:lang w:val="de-AT"/>
-        </w:rPr>
-      </w:pPr>
-      <w:r>
-        <w:rPr>
-          <w:lang w:val="de-AT"/>
-        </w:rPr>
-        <w:t>HIER VIELLEICHT AUCH KG EMBEDDING</w:t>
+      <w:r>
+        <w:t xml:space="preserve"> </w:t>
+      </w:r>
+      <w:r>
+        <w:t>T</w:t>
+      </w:r>
+      <w:r>
+        <w:t xml:space="preserve">o highlight other applications of such a </w:t>
+      </w:r>
+      <w:r>
+        <w:t>football</w:t>
+      </w:r>
+      <w:r>
+        <w:t xml:space="preserve"> knowledge graph</w:t>
+      </w:r>
+      <w:r>
+        <w:t xml:space="preserve">, </w:t>
+      </w:r>
+      <w:r>
+        <w:t xml:space="preserve">Knowledge Graph Embeddings (KGEs) were generated by training a TransE model on the knowledge graph. These embeddings </w:t>
+      </w:r>
+      <w:r>
+        <w:t xml:space="preserve">were then used for </w:t>
+      </w:r>
+      <w:r>
+        <w:t>a weighted similarity calculation,</w:t>
+      </w:r>
+      <w:r>
+        <w:t xml:space="preserve"> by combining the</w:t>
+      </w:r>
+      <w:r>
+        <w:t xml:space="preserve"> cosine similarity between players' embeddings </w:t>
+      </w:r>
+      <w:r>
+        <w:t xml:space="preserve">with </w:t>
+      </w:r>
+      <w:r>
+        <w:t xml:space="preserve">additional </w:t>
+      </w:r>
+      <w:r>
+        <w:t>player characteristics</w:t>
+      </w:r>
+      <w:r>
+        <w:t xml:space="preserve">. This </w:t>
+      </w:r>
+      <w:r>
+        <w:t xml:space="preserve">similarity calculation </w:t>
+      </w:r>
+      <w:r>
+        <w:t xml:space="preserve">allows </w:t>
+      </w:r>
+      <w:r>
+        <w:t>for the</w:t>
+      </w:r>
+      <w:r>
+        <w:t xml:space="preserve"> </w:t>
+      </w:r>
+      <w:r>
+        <w:t xml:space="preserve">use of </w:t>
+      </w:r>
+      <w:r>
+        <w:t>the graph to find players with similar profiles</w:t>
+      </w:r>
+      <w:r>
+        <w:t xml:space="preserve">, </w:t>
+      </w:r>
+      <w:r>
+        <w:t xml:space="preserve">facilitating potential use cases such as scouting recommendations </w:t>
+      </w:r>
+      <w:r>
+        <w:t>relevant for decisions regarding squad building and player transfers.</w:t>
       </w:r>
     </w:p>
     <w:p>
       <w:pPr>
         <w:pStyle w:val="berschrift2"/>
-        <w:rPr>
-          <w:lang w:val="de-AT"/>
-        </w:rPr>
-      </w:pPr>
-      <w:r>
-        <w:rPr>
-          <w:lang w:val="de-AT"/>
-        </w:rPr>
+      </w:pPr>
+      <w:r>
         <w:lastRenderedPageBreak/>
         <w:t>The FIFA/EA Sports FC Franchise</w:t>
       </w:r>
@@ -4269,13 +4370,13 @@
         <mc:AlternateContent>
           <mc:Choice Requires="wpg">
             <w:drawing>
-              <wp:anchor distT="0" distB="0" distL="114300" distR="114300" simplePos="0" relativeHeight="251659264" behindDoc="0" locked="0" layoutInCell="1" allowOverlap="1" wp14:anchorId="2967485F" wp14:editId="6E4BBCED">
+              <wp:anchor distT="0" distB="0" distL="114300" distR="114300" simplePos="0" relativeHeight="251656192" behindDoc="0" locked="0" layoutInCell="1" allowOverlap="1" wp14:anchorId="2967485F" wp14:editId="53B405DF">
                 <wp:simplePos x="0" y="0"/>
                 <wp:positionH relativeFrom="margin">
                   <wp:align>right</wp:align>
                 </wp:positionH>
                 <wp:positionV relativeFrom="paragraph">
-                  <wp:posOffset>560705</wp:posOffset>
+                  <wp:posOffset>618278</wp:posOffset>
                 </wp:positionV>
                 <wp:extent cx="2923540" cy="4287520"/>
                 <wp:effectExtent l="0" t="0" r="0" b="0"/>
@@ -4380,12 +4481,14 @@
                                 <w:t xml:space="preserve"> EA FC 24 ratings for Arsenal captain Martin Odegaard (source: </w:t>
                               </w:r>
                               <w:hyperlink r:id="rId10" w:history="1">
+                                <w:proofErr w:type="spellStart"/>
                                 <w:r>
                                   <w:rPr>
                                     <w:rStyle w:val="Hyperlink"/>
                                   </w:rPr>
                                   <w:t>sofifa</w:t>
                                 </w:r>
+                                <w:proofErr w:type="spellEnd"/>
                               </w:hyperlink>
                               <w:r>
                                 <w:t>; 19.02.2025, 1</w:t>
@@ -4420,7 +4523,7 @@
           </mc:Choice>
           <mc:Fallback>
             <w:pict>
-              <v:group w14:anchorId="2967485F" id="Gruppieren 2" o:spid="_x0000_s1026" style="position:absolute;margin-left:179pt;margin-top:44.15pt;width:230.2pt;height:337.6pt;z-index:251659264;mso-position-horizontal:right;mso-position-horizontal-relative:margin" coordsize="29235,42877" o:gfxdata="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">
+              <v:group w14:anchorId="2967485F" id="Gruppieren 2" o:spid="_x0000_s1026" style="position:absolute;margin-left:179pt;margin-top:48.7pt;width:230.2pt;height:337.6pt;z-index:251656192;mso-position-horizontal:right;mso-position-horizontal-relative:margin" coordsize="29235,42877" o:gfxdata="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">
                 <v:shapetype id="_x0000_t75" coordsize="21600,21600" o:spt="75" o:preferrelative="t" path="m@4@5l@4@11@9@11@9@5xe" filled="f" stroked="f">
                   <v:stroke joinstyle="miter"/>
                   <v:formulas>
@@ -4479,12 +4582,14 @@
                           <w:t xml:space="preserve"> EA FC 24 ratings for Arsenal captain Martin Odegaard (source: </w:t>
                         </w:r>
                         <w:hyperlink r:id="rId12" w:history="1">
+                          <w:proofErr w:type="spellStart"/>
                           <w:r>
                             <w:rPr>
                               <w:rStyle w:val="Hyperlink"/>
                             </w:rPr>
                             <w:t>sofifa</w:t>
                           </w:r>
+                          <w:proofErr w:type="spellEnd"/>
                         </w:hyperlink>
                         <w:r>
                           <w:t>; 19.02.2025, 1</w:t>
@@ -4772,7 +4877,47 @@
     </w:p>
     <w:p>
       <w:r>
-        <w:t xml:space="preserve">Several variables, such as jersey numbers and release clauses, were removed either due to their limited analytical value or, in the case of release clauses, because they contained unreliable information that did not reflect real-world data. The variable indicating whether a player plays for a national team was also excluded, as the game features only a limited selection of national teams. Consequently, many real-life national team players would be misclassified as non-national team players, introducing inconsistencies. Certain categorical attributes were transformed for better usability. For instance, the club_position column, originally containing specific role labels such as "RES" (reserve) and "SUB" (substitute), was recoded into a numerical indicator distinguishing between starters, substitutes, and reserves. However, this approach has limitations: players who are injured or unavailable at the time of the game’s release may not appear as starters in the dataset, even if they are regular starters in real life. A more refined metric, such as the ratio of starting eleven appearances to total games or minutes played per match exceeding a certain threshold, would provide a more accurate measure of a player’s role within the team. Similarly, the club_loaned_from variable, which indicates whether a player was on loan, was converted into a binary on_loan variable. Originally, the player_positions column contained multiple position labels for players capable of playing in different roles. To simplify analysis, this variable was aggregated into broader positional categories. The first-listed position was assumed to be a players primary role. Goalkeepers (GK) remained distinct, while strikers (ST, CF) were grouped under ATT (attack). Wide players, including wingers and wingbacks (RW, LW, RWB, LWB), were categorized separately as WING due to their unique tactical function, particularly in systems used by coaches such as Antonio Conte or Ruben Amorim, where wingbacks play a more offensive role. Midfielders, spanning central and defensive roles (CM, CAM, CDM, LM, RM), were unified under MID, while defenders (CB, RB, LB) were categorized as DEF. </w:t>
+        <w:t xml:space="preserve">Several variables, such as jersey numbers and release clauses, were removed either due to their limited analytical value or, in the case of release clauses, because they contained unreliable information that did not reflect real-world data. The variable indicating whether a player plays for a national team was also excluded, as the game features only a limited selection of national teams. Consequently, many real-life national team players would be misclassified as non-national team players, introducing inconsistencies. Certain categorical attributes were transformed for better usability. For instance, the </w:t>
+      </w:r>
+      <w:proofErr w:type="spellStart"/>
+      <w:r>
+        <w:t>club_position</w:t>
+      </w:r>
+      <w:proofErr w:type="spellEnd"/>
+      <w:r>
+        <w:t xml:space="preserve"> column, originally containing specific role labels such as "RES" (reserve) and "SUB" (substitute), was recoded into a numerical indicator distinguishing between starters, substitutes, and reserves. However, this approach has limitations: players who are injured or unavailable at the time of the game’s release may not appear as starters in the dataset, even if they are regular starters in real life. A more refined metric, such as the ratio of starting eleven appearances to total games or minutes played per match exceeding a certain threshold, would provide a more accurate measure of a player’s role within the team. Similarly, the </w:t>
+      </w:r>
+      <w:proofErr w:type="spellStart"/>
+      <w:r>
+        <w:t>club_loaned_from</w:t>
+      </w:r>
+      <w:proofErr w:type="spellEnd"/>
+      <w:r>
+        <w:t xml:space="preserve"> variable, which indicates whether a player was on loan, was converted into a binary </w:t>
+      </w:r>
+      <w:proofErr w:type="spellStart"/>
+      <w:r>
+        <w:t>on_loan</w:t>
+      </w:r>
+      <w:proofErr w:type="spellEnd"/>
+      <w:r>
+        <w:t xml:space="preserve"> variable. Originally, the </w:t>
+      </w:r>
+      <w:proofErr w:type="spellStart"/>
+      <w:r>
+        <w:t>player_positions</w:t>
+      </w:r>
+      <w:proofErr w:type="spellEnd"/>
+      <w:r>
+        <w:t xml:space="preserve"> column contained multiple position labels for players capable of playing in different roles. To simplify analysis, this variable was aggregated into broader positional categories. The first-listed position was assumed to be a </w:t>
+      </w:r>
+      <w:proofErr w:type="gramStart"/>
+      <w:r>
+        <w:t>players</w:t>
+      </w:r>
+      <w:proofErr w:type="gramEnd"/>
+      <w:r>
+        <w:t xml:space="preserve"> primary role. Goalkeepers (GK) remained distinct, while strikers (ST, CF) were grouped under ATT (attack). Wide players, including wingers and wingbacks (RW, LW, RWB, LWB), were categorized separately as WING due to their unique tactical function, particularly in systems used by coaches such as Antonio Conte or Ruben Amorim, where wingbacks play a more offensive role. Midfielders, spanning central and defensive roles (CM, CAM, CDM, LM, RM), were unified under MID, while defenders (CB, RB, LB) were categorized as DEF. </w:t>
       </w:r>
     </w:p>
     <w:p>
@@ -4835,24 +4980,88 @@
         <w:t xml:space="preserve">example for </w:t>
       </w:r>
       <w:r>
-        <w:t>variable requiring imputation was value_eur, which represents a player's estimated market value. To facilitate the applied imputation process, players were grouped into brackets based on their age and overall rating. Missing values were then replaced with the mean value of players in the same position category, age group, overall rating range, and league level. In rare cases where no suitable comparison group was available, the lowest recorded value within the same category was used as a fallback to prevent introducing artificial inflation.</w:t>
+        <w:t xml:space="preserve">variable requiring imputation was </w:t>
+      </w:r>
+      <w:proofErr w:type="spellStart"/>
+      <w:r>
+        <w:t>value_eur</w:t>
+      </w:r>
+      <w:proofErr w:type="spellEnd"/>
+      <w:r>
+        <w:t>, which represents a player's estimated market value. To facilitate the applied imputation process, players were grouped into brackets based on their age and overall rating. Missing values were then replaced with the mean value of players in the same position category, age group, overall rating range, and league level. In rare cases where no suitable comparison group was available, the lowest recorded value within the same category was used as a fallback to prevent introducing artificial inflation.</w:t>
       </w:r>
       <w:r>
         <w:t xml:space="preserve"> </w:t>
       </w:r>
       <w:r>
-        <w:t>A similar imputation strategy was applied to team-level attributes such as transfer budgets and club valuations. First, domestic_prestige and international_prestige for clubs in FIFA versions 15 and 16 were inconsistent with later iterations, so their scores were imputed using the average from FIFA 17 onwards for the same clubs, leveraging the relative stability of these rankings over time. For financial metrics like transfer_budget_eur and club_worth_eur, a cascading imputation approach was implemented. Initially, missing values were replaced with the mean of clubs sharing similar international and domestic prestige, league level, and overall club rating. If gaps remained, broader groupings with fewer constraints were used to ensure all missing values were filled with the most contextually appropriate estimates.</w:t>
-      </w:r>
-    </w:p>
-    <w:p>
-      <w:r>
-        <w:t xml:space="preserve">NA values were also examined and imputed. In the case of the club_joined_date column, which was NA for players who were on loan, a simplified assumption was applied considering that most loans are finalized in the summer. If a player was on loan and lacked a club_joined_date, it was set to August 1st of the year before the corresponding FIFA version, given that the game is released in September of the preceding year (e.g., FIFA 23 was released in September 2022). Another issue involved goalkeeping attributes. Since outfield players do not have goalkeeping statistics, </w:t>
+        <w:t xml:space="preserve">A similar imputation strategy was applied to team-level attributes such as transfer budgets and club valuations. First, </w:t>
+      </w:r>
+      <w:proofErr w:type="spellStart"/>
+      <w:r>
+        <w:t>domestic_prestige</w:t>
+      </w:r>
+      <w:proofErr w:type="spellEnd"/>
+      <w:r>
+        <w:t xml:space="preserve"> and </w:t>
+      </w:r>
+      <w:proofErr w:type="spellStart"/>
+      <w:r>
+        <w:t>international_prestige</w:t>
+      </w:r>
+      <w:proofErr w:type="spellEnd"/>
+      <w:r>
+        <w:t xml:space="preserve"> for clubs in FIFA versions 15 and 16 were inconsistent with later iterations, so their scores were imputed using the average from FIFA 17 onwards for the same clubs, leveraging the relative stability of these rankings over time. For financial metrics like </w:t>
+      </w:r>
+      <w:proofErr w:type="spellStart"/>
+      <w:r>
+        <w:t>transfer_budget_eur</w:t>
+      </w:r>
+      <w:proofErr w:type="spellEnd"/>
+      <w:r>
+        <w:t xml:space="preserve"> and </w:t>
+      </w:r>
+      <w:proofErr w:type="spellStart"/>
+      <w:r>
+        <w:t>club_worth_eur</w:t>
+      </w:r>
+      <w:proofErr w:type="spellEnd"/>
+      <w:r>
+        <w:t>, a cascading imputation approach was implemented. Initially, missing values were replaced with the mean of clubs sharing similar international and domestic prestige, league level, and overall club rating. If gaps remained, broader groupings with fewer constraints were used to ensure all missing values were filled with the most contextually appropriate estimates.</w:t>
+      </w:r>
+    </w:p>
+    <w:p>
+      <w:r>
+        <w:t xml:space="preserve">NA values were also examined and imputed. In the case of the </w:t>
+      </w:r>
+      <w:proofErr w:type="spellStart"/>
+      <w:r>
+        <w:t>club_joined_date</w:t>
+      </w:r>
+      <w:proofErr w:type="spellEnd"/>
+      <w:r>
+        <w:t xml:space="preserve"> column, which was NA for players who were on loan, a simplified assumption was applied considering that most loans are finalized in the summer. If a player was on loan and lacked a </w:t>
+      </w:r>
+      <w:proofErr w:type="spellStart"/>
+      <w:r>
+        <w:t>club_joined_date</w:t>
+      </w:r>
+      <w:proofErr w:type="spellEnd"/>
+      <w:r>
+        <w:t xml:space="preserve">, it was set to August 1st of the year before the corresponding FIFA version, given that the game is released in September of the preceding year (e.g., FIFA 23 was released in September 2022). Another issue involved goalkeeping attributes. Since outfield players do not have goalkeeping statistics, </w:t>
       </w:r>
       <w:r>
         <w:t>NA</w:t>
       </w:r>
       <w:r>
-        <w:t xml:space="preserve"> values in goalkeeping-specific attributes such as goalkeeping_speed were not true NA values but rather structurally absent data. To correct this, all </w:t>
+        <w:t xml:space="preserve"> values in goalkeeping-specific attributes such as </w:t>
+      </w:r>
+      <w:proofErr w:type="spellStart"/>
+      <w:r>
+        <w:t>goalkeeping_speed</w:t>
+      </w:r>
+      <w:proofErr w:type="spellEnd"/>
+      <w:r>
+        <w:t xml:space="preserve"> were not true NA values but rather structurally absent data. To correct this, all </w:t>
       </w:r>
       <w:r>
         <w:t>NA</w:t>
@@ -4864,7 +5073,31 @@
         <w:t xml:space="preserve">. </w:t>
       </w:r>
       <w:r>
-        <w:t>Finally, the mentality_composure attribute contained NAs. To address this, an imputation strategy similar to the one used for value_eur was applied: missing values were replaced with the mean composure score of players within the same position category, age group, and overall rating range. If any gaps remained, they were filled using the minimum available composure score within the dataset.</w:t>
+        <w:t xml:space="preserve">Finally, the </w:t>
+      </w:r>
+      <w:proofErr w:type="spellStart"/>
+      <w:r>
+        <w:t>mentality_composure</w:t>
+      </w:r>
+      <w:proofErr w:type="spellEnd"/>
+      <w:r>
+        <w:t xml:space="preserve"> attribute contained NAs. To address this, an imputation strategy </w:t>
+      </w:r>
+      <w:proofErr w:type="gramStart"/>
+      <w:r>
+        <w:t>similar to</w:t>
+      </w:r>
+      <w:proofErr w:type="gramEnd"/>
+      <w:r>
+        <w:t xml:space="preserve"> the one used for </w:t>
+      </w:r>
+      <w:proofErr w:type="spellStart"/>
+      <w:r>
+        <w:t>value_eur</w:t>
+      </w:r>
+      <w:proofErr w:type="spellEnd"/>
+      <w:r>
+        <w:t xml:space="preserve"> was applied: missing values were replaced with the mean composure score of players within the same position category, age group, and overall rating range. If any gaps remained, they were filled using the minimum available composure score within the dataset.</w:t>
       </w:r>
     </w:p>
     <w:p>
@@ -4877,11 +5110,43 @@
     </w:p>
     <w:p>
       <w:r>
-        <w:t xml:space="preserve">The original dataset did not contain explicit league-level data, but using the available team information, a derived league dataset was constructed. For this purpose, team data was aggregated at the league level. For attributes such as team ratings, the mean values across all teams within each league were computed. Furthermore, additional league-specific attributes were derived. The overall league rating, as well as its attack, midfield, and defense ratings, were rounded to maintain consistency with the player and team datasets. Regarding league prestige, a normalized prestige score was introduced based on financial indicators. The international prestige of a league was </w:t>
+        <w:t xml:space="preserve">The original dataset did not contain explicit league-level data, but using the available team information, a derived league dataset was constructed. For this purpose, team data was aggregated at the league level. For attributes such as team ratings, the mean values across all teams within each league were computed. Furthermore, additional league-specific attributes were derived. The overall league rating, as well as its attack, midfield, and </w:t>
+      </w:r>
+      <w:proofErr w:type="spellStart"/>
+      <w:r>
+        <w:t>defense</w:t>
+      </w:r>
+      <w:proofErr w:type="spellEnd"/>
+      <w:r>
+        <w:t xml:space="preserve"> ratings, were rounded to maintain consistency with the player and team datasets. Regarding league prestige, a normalized prestige score was introduced based on financial indicators. The international prestige of a league was </w:t>
       </w:r>
       <w:r>
         <w:lastRenderedPageBreak/>
-        <w:t>computed using a weighted formula incorporating normalized values of international_prestige, transfer_budget_eur, and club_worth_eur. This approach accounted for both financial power and reputation, with club worth receiving the highest weight</w:t>
+        <w:t xml:space="preserve">computed using a weighted formula incorporating normalized values of </w:t>
+      </w:r>
+      <w:proofErr w:type="spellStart"/>
+      <w:r>
+        <w:t>international_prestige</w:t>
+      </w:r>
+      <w:proofErr w:type="spellEnd"/>
+      <w:r>
+        <w:t xml:space="preserve">, </w:t>
+      </w:r>
+      <w:proofErr w:type="spellStart"/>
+      <w:r>
+        <w:t>transfer_budget_eur</w:t>
+      </w:r>
+      <w:proofErr w:type="spellEnd"/>
+      <w:r>
+        <w:t xml:space="preserve">, and </w:t>
+      </w:r>
+      <w:proofErr w:type="spellStart"/>
+      <w:r>
+        <w:t>club_worth_eur</w:t>
+      </w:r>
+      <w:proofErr w:type="spellEnd"/>
+      <w:r>
+        <w:t>. This approach accounted for both financial power and reputation, with club worth receiving the highest weight</w:t>
       </w:r>
       <w:r>
         <w:t xml:space="preserve"> (0,6)</w:t>
@@ -4967,40 +5232,7 @@
     </w:p>
     <w:p>
       <w:pPr>
-        <w:pStyle w:val="berschrift2"/>
-      </w:pPr>
-      <w:r>
-        <w:t>Ontology</w:t>
-      </w:r>
-    </w:p>
-    <w:p>
-      <w:r>
-        <w:t>LO1 – LO2</w:t>
-      </w:r>
-    </w:p>
-    <w:p>
-      <w:r>
-        <w:t xml:space="preserve">LO7 </w:t>
-      </w:r>
-    </w:p>
-    <w:p>
-      <w:pPr>
-        <w:pStyle w:val="berschrift2"/>
-      </w:pPr>
-      <w:r>
-        <w:t>Population</w:t>
-      </w:r>
-    </w:p>
-    <w:p>
-      <w:r>
-        <w:br w:type="page"/>
-      </w:r>
-    </w:p>
-    <w:p/>
-    <w:p>
-      <w:pPr>
-        <w:keepNext/>
-        <w:ind w:left="360"/>
+        <w:jc w:val="both"/>
       </w:pPr>
       <w:r>
         <w:rPr>
@@ -5009,26 +5241,26 @@
         <mc:AlternateContent>
           <mc:Choice Requires="wpg">
             <w:drawing>
-              <wp:anchor distT="0" distB="0" distL="114300" distR="114300" simplePos="0" relativeHeight="251663360" behindDoc="0" locked="0" layoutInCell="1" allowOverlap="1" wp14:anchorId="413B671F" wp14:editId="4F2C5143">
+              <wp:anchor distT="0" distB="0" distL="114300" distR="114300" simplePos="0" relativeHeight="251660288" behindDoc="0" locked="0" layoutInCell="1" allowOverlap="1" wp14:anchorId="3DC25BAF" wp14:editId="4C2C4989">
                 <wp:simplePos x="0" y="0"/>
                 <wp:positionH relativeFrom="margin">
-                  <wp:posOffset>92075</wp:posOffset>
+                  <wp:align>right</wp:align>
                 </wp:positionH>
-                <wp:positionV relativeFrom="paragraph">
-                  <wp:posOffset>255905</wp:posOffset>
+                <wp:positionV relativeFrom="page">
+                  <wp:posOffset>5281930</wp:posOffset>
                 </wp:positionV>
-                <wp:extent cx="3526155" cy="3009900"/>
+                <wp:extent cx="2884805" cy="2476500"/>
                 <wp:effectExtent l="0" t="0" r="0" b="0"/>
                 <wp:wrapThrough wrapText="bothSides">
                   <wp:wrapPolygon edited="0">
                     <wp:start x="0" y="0"/>
-                    <wp:lineTo x="0" y="21463"/>
-                    <wp:lineTo x="21472" y="21463"/>
-                    <wp:lineTo x="21472" y="0"/>
+                    <wp:lineTo x="0" y="21434"/>
+                    <wp:lineTo x="21396" y="21434"/>
+                    <wp:lineTo x="21396" y="0"/>
                     <wp:lineTo x="0" y="0"/>
                   </wp:wrapPolygon>
                 </wp:wrapThrough>
-                <wp:docPr id="914606767" name="Gruppieren 3"/>
+                <wp:docPr id="1466620374" name="Gruppieren 5"/>
                 <wp:cNvGraphicFramePr/>
                 <a:graphic xmlns:a="http://schemas.openxmlformats.org/drawingml/2006/main">
                   <a:graphicData uri="http://schemas.microsoft.com/office/word/2010/wordprocessingGroup">
@@ -5037,54 +5269,46 @@
                       <wpg:grpSpPr>
                         <a:xfrm>
                           <a:off x="0" y="0"/>
-                          <a:ext cx="3526155" cy="3009900"/>
-                          <a:chOff x="0" y="0"/>
-                          <a:chExt cx="3695700" cy="3035300"/>
+                          <a:ext cx="2884805" cy="2476500"/>
+                          <a:chOff x="341124" y="3538355"/>
+                          <a:chExt cx="4936307" cy="3875106"/>
                         </a:xfrm>
                       </wpg:grpSpPr>
                       <pic:pic xmlns:pic="http://schemas.openxmlformats.org/drawingml/2006/picture">
                         <pic:nvPicPr>
-                          <pic:cNvPr id="1673623567" name="Grafik 1"/>
+                          <pic:cNvPr id="1417718080" name="Grafik 1" descr="Ein Bild, das Text, Diagramm, Reihe, Kreis enthält.&#10;&#10;KI-generierte Inhalte können fehlerhaft sein."/>
                           <pic:cNvPicPr>
                             <a:picLocks noChangeAspect="1"/>
                           </pic:cNvPicPr>
                         </pic:nvPicPr>
                         <pic:blipFill rotWithShape="1">
-                          <a:blip r:embed="rId13">
+                          <a:blip r:embed="rId13" cstate="print">
                             <a:extLst>
                               <a:ext uri="{28A0092B-C50C-407E-A947-70E740481C1C}">
                                 <a14:useLocalDpi xmlns:a14="http://schemas.microsoft.com/office/drawing/2010/main" val="0"/>
                               </a:ext>
                             </a:extLst>
                           </a:blip>
-                          <a:srcRect l="685" t="1532" r="1386" b="1829"/>
+                          <a:srcRect r="345"/>
                           <a:stretch/>
                         </pic:blipFill>
-                        <pic:spPr bwMode="auto">
+                        <pic:spPr>
                           <a:xfrm>
-                            <a:off x="0" y="0"/>
-                            <a:ext cx="3695700" cy="2717800"/>
+                            <a:off x="341124" y="3538355"/>
+                            <a:ext cx="4911316" cy="3585848"/>
                           </a:xfrm>
                           <a:prstGeom prst="rect">
                             <a:avLst/>
                           </a:prstGeom>
-                          <a:ln>
-                            <a:noFill/>
-                          </a:ln>
-                          <a:extLst>
-                            <a:ext uri="{53640926-AAD7-44D8-BBD7-CCE9431645EC}">
-                              <a14:shadowObscured xmlns:a14="http://schemas.microsoft.com/office/drawing/2010/main"/>
-                            </a:ext>
-                          </a:extLst>
                         </pic:spPr>
                       </pic:pic>
                       <wps:wsp>
-                        <wps:cNvPr id="399540860" name="Textfeld 1"/>
+                        <wps:cNvPr id="376958552" name="Textfeld 1"/>
                         <wps:cNvSpPr txBox="1"/>
                         <wps:spPr>
                           <a:xfrm>
-                            <a:off x="0" y="2768600"/>
-                            <a:ext cx="3695700" cy="266700"/>
+                            <a:off x="341126" y="7146762"/>
+                            <a:ext cx="4936305" cy="266699"/>
                           </a:xfrm>
                           <a:prstGeom prst="rect">
                             <a:avLst/>
@@ -5102,7 +5326,6 @@
                               <w:pPr>
                                 <w:pStyle w:val="Beschriftung"/>
                                 <w:rPr>
-                                  <w:noProof/>
                                   <w:sz w:val="22"/>
                                   <w:szCs w:val="22"/>
                                 </w:rPr>
@@ -5129,10 +5352,7 @@
                                 <w:fldChar w:fldCharType="end"/>
                               </w:r>
                               <w:r>
-                                <w:t xml:space="preserve"> </w:t>
-                              </w:r>
-                              <w:r>
-                                <w:t>Knowledge Graph Structure</w:t>
+                                <w:t xml:space="preserve"> Knowledge Graph Structure</w:t>
                               </w:r>
                             </w:p>
                           </w:txbxContent>
@@ -5158,18 +5378,17 @@
           </mc:Choice>
           <mc:Fallback>
             <w:pict>
-              <v:group w14:anchorId="413B671F" id="Gruppieren 3" o:spid="_x0000_s1029" style="position:absolute;left:0;text-align:left;margin-left:7.25pt;margin-top:20.15pt;width:277.65pt;height:237pt;z-index:251663360;mso-position-horizontal-relative:margin;mso-width-relative:margin;mso-height-relative:margin" coordsize="36957,30353" o:gfxdata="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">
-                <v:shape id="Grafik 1" o:spid="_x0000_s1030" type="#_x0000_t75" style="position:absolute;width:36957;height:27178;visibility:visible;mso-wrap-style:square" o:gfxdata="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">
-                  <v:imagedata r:id="rId14" o:title="" croptop="1004f" cropbottom="1199f" cropleft="449f" cropright="908f"/>
+              <v:group w14:anchorId="3DC25BAF" id="Gruppieren 5" o:spid="_x0000_s1029" style="position:absolute;left:0;text-align:left;margin-left:175.95pt;margin-top:415.9pt;width:227.15pt;height:195pt;z-index:251660288;mso-position-horizontal:right;mso-position-horizontal-relative:margin;mso-position-vertical-relative:page;mso-width-relative:margin;mso-height-relative:margin" coordorigin="3411,35383" coordsize="49363,38751" o:gfxdata="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">
+                <v:shape id="Grafik 1" o:spid="_x0000_s1030" type="#_x0000_t75" alt="Ein Bild, das Text, Diagramm, Reihe, Kreis enthält.&#10;&#10;KI-generierte Inhalte können fehlerhaft sein." style="position:absolute;left:3411;top:35383;width:49113;height:35859;visibility:visible;mso-wrap-style:square" o:gfxdata="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">
+                  <v:imagedata r:id="rId14" o:title="Ein Bild, das Text, Diagramm, Reihe, Kreis enthält.&#10;&#10;KI-generierte Inhalte können fehlerhaft sein" cropright="226f"/>
                 </v:shape>
-                <v:shape id="Textfeld 1" o:spid="_x0000_s1031" type="#_x0000_t202" style="position:absolute;top:27686;width:36957;height:2667;visibility:visible;mso-wrap-style:square;v-text-anchor:top" o:gfxdata="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" stroked="f">
+                <v:shape id="Textfeld 1" o:spid="_x0000_s1031" type="#_x0000_t202" style="position:absolute;left:3411;top:71467;width:49363;height:2667;visibility:visible;mso-wrap-style:square;v-text-anchor:top" o:gfxdata="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" stroked="f">
                   <v:textbox inset="0,0,0,0">
                     <w:txbxContent>
                       <w:p>
                         <w:pPr>
                           <w:pStyle w:val="Beschriftung"/>
                           <w:rPr>
-                            <w:noProof/>
                             <w:sz w:val="22"/>
                             <w:szCs w:val="22"/>
                           </w:rPr>
@@ -5196,28 +5415,196 @@
                           <w:fldChar w:fldCharType="end"/>
                         </w:r>
                         <w:r>
-                          <w:t xml:space="preserve"> </w:t>
-                        </w:r>
-                        <w:r>
-                          <w:t>Knowledge Graph Structure</w:t>
+                          <w:t xml:space="preserve"> Knowledge Graph Structure</w:t>
                         </w:r>
                       </w:p>
                     </w:txbxContent>
                   </v:textbox>
                 </v:shape>
-                <w10:wrap type="through" anchorx="margin"/>
+                <w10:wrap type="through" anchorx="margin" anchory="page"/>
               </v:group>
             </w:pict>
           </mc:Fallback>
         </mc:AlternateContent>
       </w:r>
       <w:r>
+        <w:t xml:space="preserve">To construct the knowledge graph, an ontology was designed in Protege to formalize the relevant relationships. The ontology defined in Figure 2 consists of three main classes: Player, Club, and League. Players are linked to clubs through the </w:t>
+      </w:r>
+      <w:proofErr w:type="spellStart"/>
+      <w:r>
+        <w:t>plays_for</w:t>
+      </w:r>
+      <w:proofErr w:type="spellEnd"/>
+      <w:r>
+        <w:t xml:space="preserve"> relationship, and both players and clubs are associated with leagues using the </w:t>
+      </w:r>
+      <w:proofErr w:type="spellStart"/>
+      <w:r>
+        <w:t>competes_in</w:t>
+      </w:r>
+      <w:proofErr w:type="spellEnd"/>
+      <w:r>
+        <w:t xml:space="preserve"> property, enforcing a one-to-one constraint to maintain consistency with real-world football structures. Clubs also feature a </w:t>
+      </w:r>
+      <w:proofErr w:type="spellStart"/>
+      <w:r>
+        <w:t>rival_with</w:t>
+      </w:r>
+      <w:proofErr w:type="spellEnd"/>
+      <w:r>
+        <w:t xml:space="preserve"> relationship, </w:t>
+      </w:r>
+      <w:proofErr w:type="spellStart"/>
+      <w:r>
+        <w:t>modeled</w:t>
+      </w:r>
+      <w:proofErr w:type="spellEnd"/>
+      <w:r>
+        <w:t xml:space="preserve"> as a symmetric property to capture competitive dynamics between teams. Each entity is enriched with data properties that reflect the relevant characteristics from the FIFA dataset, such as a player's age, position, overall rating, a club’s international prestige and transfer budget, and a league’s level and nationality. The ontology serves as the structural foundation of the knowledge graph, ensuring logical consistency and enabling graph-based reasoning over the encoded football data (LO5, LO2).</w:t>
+      </w:r>
+    </w:p>
+    <w:p>
+      <w:pPr>
+        <w:jc w:val="both"/>
+      </w:pPr>
+      <w:r>
+        <w:t xml:space="preserve">Once the ontology was defined, the next step was to populate the knowledge graph with the </w:t>
+      </w:r>
+      <w:proofErr w:type="spellStart"/>
+      <w:r>
+        <w:t>preprocessed</w:t>
+      </w:r>
+      <w:proofErr w:type="spellEnd"/>
+      <w:r>
+        <w:t xml:space="preserve"> data described in the previous chapter. This was implemented in Python using </w:t>
+      </w:r>
+      <w:proofErr w:type="spellStart"/>
+      <w:r>
+        <w:t>rdflib</w:t>
+      </w:r>
+      <w:proofErr w:type="spellEnd"/>
+      <w:r>
+        <w:t>, which facilitated the transformation of structured data into RDF triples that adhere to the relationships and</w:t>
+      </w:r>
+      <w:r>
+        <w:t xml:space="preserve"> logical</w:t>
+      </w:r>
+      <w:r>
+        <w:t xml:space="preserve"> constraints defined in the ontology</w:t>
+      </w:r>
+      <w:r>
+        <w:t xml:space="preserve">, thus converting the dataset into a </w:t>
+      </w:r>
+      <w:r>
+        <w:t>graph</w:t>
+      </w:r>
+      <w:r>
+        <w:t>.</w:t>
+      </w:r>
+      <w:r>
         <w:t xml:space="preserve"> </w:t>
       </w:r>
-    </w:p>
-    <w:p>
-      <w:r>
-        <w:br w:type="page"/>
+      <w:r>
+        <w:t>(</w:t>
+      </w:r>
+      <w:r>
+        <w:t xml:space="preserve">LO2, </w:t>
+      </w:r>
+      <w:r>
+        <w:t xml:space="preserve">LO7) </w:t>
+      </w:r>
+      <w:r>
+        <w:t>Each entity</w:t>
+      </w:r>
+      <w:r>
+        <w:t xml:space="preserve">, </w:t>
+      </w:r>
+      <w:r>
+        <w:t>players, clubs, and leagues</w:t>
+      </w:r>
+      <w:r>
+        <w:t xml:space="preserve">, </w:t>
+      </w:r>
+      <w:r>
+        <w:t>was instantiated as an RDF node, with attributes such as overall rating, potential, skill attributes, and contract details mapped to their respective data properties. The object properties</w:t>
+      </w:r>
+      <w:r>
+        <w:t xml:space="preserve"> (</w:t>
+      </w:r>
+      <w:proofErr w:type="spellStart"/>
+      <w:r>
+        <w:t>plays_for</w:t>
+      </w:r>
+      <w:proofErr w:type="spellEnd"/>
+      <w:r>
+        <w:t xml:space="preserve">, </w:t>
+      </w:r>
+      <w:proofErr w:type="spellStart"/>
+      <w:r>
+        <w:t>competes_in</w:t>
+      </w:r>
+      <w:proofErr w:type="spellEnd"/>
+      <w:r>
+        <w:t xml:space="preserve">, and </w:t>
+      </w:r>
+      <w:proofErr w:type="spellStart"/>
+      <w:r>
+        <w:t>rival_with</w:t>
+      </w:r>
+      <w:proofErr w:type="spellEnd"/>
+      <w:r>
+        <w:t xml:space="preserve">) </w:t>
+      </w:r>
+      <w:r>
+        <w:t>were assigned to establish relationships between</w:t>
+      </w:r>
+      <w:r>
+        <w:t xml:space="preserve"> the</w:t>
+      </w:r>
+      <w:r>
+        <w:t xml:space="preserve"> entities. </w:t>
+      </w:r>
+      <w:r>
+        <w:t xml:space="preserve">Finally, the populated knowledge graph was validated by </w:t>
+      </w:r>
+      <w:r>
+        <w:t xml:space="preserve">verifying that each player, club, and league had the correct relationships, and </w:t>
+      </w:r>
+      <w:r>
+        <w:t>checking</w:t>
+      </w:r>
+      <w:r>
+        <w:t xml:space="preserve"> for orphaned nodes or inconsistencies</w:t>
+      </w:r>
+      <w:r>
+        <w:t xml:space="preserve">. The resulting populated knowledge graph was saved </w:t>
+      </w:r>
+      <w:r>
+        <w:t xml:space="preserve">in the form of RDF triples </w:t>
+      </w:r>
+      <w:r>
+        <w:t xml:space="preserve">as a </w:t>
+      </w:r>
+      <w:r>
+        <w:lastRenderedPageBreak/>
+        <w:t xml:space="preserve">Turtle </w:t>
+      </w:r>
+      <w:r>
+        <w:t>(</w:t>
+      </w:r>
+      <w:proofErr w:type="spellStart"/>
+      <w:r>
+        <w:t>ttl</w:t>
+      </w:r>
+      <w:proofErr w:type="spellEnd"/>
+      <w:r>
+        <w:t xml:space="preserve">) file, </w:t>
+      </w:r>
+      <w:r>
+        <w:t>which serves as the basis for the Graph Neural Network and Knowledge Graph Embeddings discussed later</w:t>
+      </w:r>
+      <w:r>
+        <w:t xml:space="preserve">. </w:t>
       </w:r>
     </w:p>
     <w:p>
@@ -5225,8 +5612,207 @@
         <w:pStyle w:val="berschrift1"/>
       </w:pPr>
       <w:r>
-        <w:lastRenderedPageBreak/>
-        <w:t>Graph Neural Network Implementation</w:t>
+        <w:t>Graph Neural Network</w:t>
+      </w:r>
+    </w:p>
+    <w:p/>
+    <w:p>
+      <w:pPr>
+        <w:pStyle w:val="berschrift1"/>
+      </w:pPr>
+      <w:r>
+        <w:t>Knowledge Graph Embeddings for Player Similarity Analysis</w:t>
+      </w:r>
+    </w:p>
+    <w:p>
+      <w:pPr>
+        <w:pStyle w:val="berschrift1"/>
+      </w:pPr>
+    </w:p>
+    <w:p>
+      <w:pPr>
+        <w:pStyle w:val="berschrift1"/>
+        <w:rPr>
+          <w:lang w:val="de-AT"/>
+        </w:rPr>
+      </w:pPr>
+      <w:proofErr w:type="spellStart"/>
+      <w:r>
+        <w:rPr>
+          <w:lang w:val="de-AT"/>
+        </w:rPr>
+        <w:t>Restrictions</w:t>
+      </w:r>
+      <w:proofErr w:type="spellEnd"/>
+      <w:r>
+        <w:rPr>
+          <w:lang w:val="de-AT"/>
+        </w:rPr>
+        <w:t xml:space="preserve">, </w:t>
+      </w:r>
+      <w:proofErr w:type="spellStart"/>
+      <w:r>
+        <w:rPr>
+          <w:lang w:val="de-AT"/>
+        </w:rPr>
+        <w:t>Relevance</w:t>
+      </w:r>
+      <w:proofErr w:type="spellEnd"/>
+      <w:r>
+        <w:rPr>
+          <w:lang w:val="de-AT"/>
+        </w:rPr>
+        <w:t xml:space="preserve"> and </w:t>
+      </w:r>
+      <w:r>
+        <w:rPr>
+          <w:lang w:val="de-AT"/>
+        </w:rPr>
+        <w:t>P</w:t>
+      </w:r>
+      <w:r>
+        <w:rPr>
+          <w:lang w:val="de-AT"/>
+        </w:rPr>
+        <w:t xml:space="preserve">otential </w:t>
+      </w:r>
+      <w:proofErr w:type="spellStart"/>
+      <w:r>
+        <w:rPr>
+          <w:lang w:val="de-AT"/>
+        </w:rPr>
+        <w:t>Applications</w:t>
+      </w:r>
+      <w:proofErr w:type="spellEnd"/>
+    </w:p>
+    <w:p>
+      <w:pPr>
+        <w:rPr>
+          <w:lang w:val="de-AT"/>
+        </w:rPr>
+      </w:pPr>
+      <w:r>
+        <w:rPr>
+          <w:lang w:val="de-AT"/>
+        </w:rPr>
+        <w:t>Erklär hier</w:t>
+      </w:r>
+      <w:r>
+        <w:rPr>
+          <w:lang w:val="de-AT"/>
+        </w:rPr>
+        <w:t>,</w:t>
+      </w:r>
+      <w:r>
+        <w:rPr>
+          <w:lang w:val="de-AT"/>
+        </w:rPr>
+        <w:t xml:space="preserve"> was alles </w:t>
+      </w:r>
+      <w:r>
+        <w:rPr>
+          <w:lang w:val="de-AT"/>
+        </w:rPr>
+        <w:t>passiert,</w:t>
+      </w:r>
+      <w:r>
+        <w:rPr>
+          <w:lang w:val="de-AT"/>
+        </w:rPr>
+        <w:t xml:space="preserve"> </w:t>
+      </w:r>
+      <w:r>
+        <w:rPr>
+          <w:lang w:val="de-AT"/>
+        </w:rPr>
+        <w:t>erklär</w:t>
+      </w:r>
+      <w:r>
+        <w:rPr>
+          <w:lang w:val="de-AT"/>
+        </w:rPr>
+        <w:t xml:space="preserve"> auch dass das alles eher als </w:t>
+      </w:r>
+      <w:proofErr w:type="spellStart"/>
+      <w:r>
+        <w:rPr>
+          <w:lang w:val="de-AT"/>
+        </w:rPr>
+        <w:t>proof</w:t>
+      </w:r>
+      <w:proofErr w:type="spellEnd"/>
+      <w:r>
+        <w:rPr>
+          <w:lang w:val="de-AT"/>
+        </w:rPr>
+        <w:t xml:space="preserve"> </w:t>
+      </w:r>
+      <w:proofErr w:type="spellStart"/>
+      <w:r>
+        <w:rPr>
+          <w:lang w:val="de-AT"/>
+        </w:rPr>
+        <w:t>of</w:t>
+      </w:r>
+      <w:proofErr w:type="spellEnd"/>
+      <w:r>
+        <w:rPr>
+          <w:lang w:val="de-AT"/>
+        </w:rPr>
+        <w:t xml:space="preserve"> </w:t>
+      </w:r>
+      <w:proofErr w:type="spellStart"/>
+      <w:r>
+        <w:rPr>
+          <w:lang w:val="de-AT"/>
+        </w:rPr>
+        <w:t>concept</w:t>
+      </w:r>
+      <w:proofErr w:type="spellEnd"/>
+      <w:r>
+        <w:rPr>
+          <w:lang w:val="de-AT"/>
+        </w:rPr>
+        <w:t xml:space="preserve"> eher gilt.</w:t>
+      </w:r>
+      <w:r>
+        <w:rPr>
+          <w:lang w:val="de-AT"/>
+        </w:rPr>
+        <w:t xml:space="preserve"> Mach das auch oben</w:t>
+      </w:r>
+    </w:p>
+    <w:p>
+      <w:pPr>
+        <w:rPr>
+          <w:lang w:val="de-AT"/>
+        </w:rPr>
+      </w:pPr>
+      <w:r>
+        <w:rPr>
+          <w:lang w:val="de-AT"/>
+        </w:rPr>
+        <w:t xml:space="preserve">Warum interessiert uns </w:t>
+      </w:r>
+      <w:proofErr w:type="spellStart"/>
+      <w:r>
+        <w:rPr>
+          <w:lang w:val="de-AT"/>
+        </w:rPr>
+        <w:t>player</w:t>
+      </w:r>
+      <w:proofErr w:type="spellEnd"/>
+      <w:r>
+        <w:rPr>
+          <w:lang w:val="de-AT"/>
+        </w:rPr>
+        <w:t xml:space="preserve"> potential, was wäre die Anwendung für so ein FALL? </w:t>
+      </w:r>
+      <w:r>
+        <w:rPr>
+          <w:lang w:val="de-AT"/>
+        </w:rPr>
+        <w:t>Hier diskutieren und Beispiele</w:t>
       </w:r>
     </w:p>
     <w:p>
@@ -5236,34 +5822,64 @@
           <w:ilvl w:val="0"/>
           <w:numId w:val="3"/>
         </w:numPr>
-      </w:pPr>
-      <w:r>
-        <w:t>LO3</w:t>
-      </w:r>
-    </w:p>
-    <w:p>
-      <w:pPr>
-        <w:pStyle w:val="berschrift1"/>
-      </w:pPr>
-      <w:r>
-        <w:t xml:space="preserve">Relevance and </w:t>
-      </w:r>
-      <w:r>
-        <w:t>P</w:t>
-      </w:r>
-      <w:r>
-        <w:t>otential Applications</w:t>
-      </w:r>
-    </w:p>
-    <w:p>
-      <w:r>
         <w:rPr>
           <w:lang w:val="de-AT"/>
         </w:rPr>
-        <w:t xml:space="preserve">Warum interessiert uns player potential, was wäre die Anwendung für so ein FALL? </w:t>
-      </w:r>
-      <w:r>
-        <w:t>Hier diskutieren und Beispiele</w:t>
+      </w:pPr>
+      <w:r>
+        <w:rPr>
+          <w:lang w:val="de-AT"/>
+        </w:rPr>
+        <w:t>HIER Financial KG beschreiben (LO10)</w:t>
+      </w:r>
+    </w:p>
+    <w:p>
+      <w:pPr>
+        <w:pStyle w:val="Listenabsatz"/>
+        <w:numPr>
+          <w:ilvl w:val="1"/>
+          <w:numId w:val="3"/>
+        </w:numPr>
+        <w:rPr>
+          <w:lang w:val="de-AT"/>
+        </w:rPr>
+      </w:pPr>
+      <w:r>
+        <w:rPr>
+          <w:lang w:val="de-AT"/>
+        </w:rPr>
+        <w:t xml:space="preserve">Marktwert </w:t>
+      </w:r>
+      <w:proofErr w:type="spellStart"/>
+      <w:r>
+        <w:rPr>
+          <w:lang w:val="de-AT"/>
+        </w:rPr>
+        <w:t>prediction</w:t>
+      </w:r>
+      <w:proofErr w:type="spellEnd"/>
+      <w:r>
+        <w:rPr>
+          <w:lang w:val="de-AT"/>
+        </w:rPr>
+        <w:t xml:space="preserve"> könnte für Vereine sehr relevant sein</w:t>
+      </w:r>
+    </w:p>
+    <w:p>
+      <w:pPr>
+        <w:pStyle w:val="Listenabsatz"/>
+        <w:numPr>
+          <w:ilvl w:val="1"/>
+          <w:numId w:val="3"/>
+        </w:numPr>
+      </w:pPr>
+      <w:proofErr w:type="spellStart"/>
+      <w:r>
+        <w:t>Transfermarkt</w:t>
+      </w:r>
+      <w:proofErr w:type="spellEnd"/>
+      <w:r>
+        <w:t xml:space="preserve"> description</w:t>
       </w:r>
     </w:p>
     <w:p>
@@ -5273,66 +5889,22 @@
           <w:ilvl w:val="0"/>
           <w:numId w:val="3"/>
         </w:numPr>
-        <w:rPr>
-          <w:lang w:val="de-AT"/>
-        </w:rPr>
-      </w:pPr>
-      <w:r>
-        <w:rPr>
-          <w:lang w:val="de-AT"/>
-        </w:rPr>
-        <w:t>HIER Financial KG beschreiben (LO10)</w:t>
-      </w:r>
-    </w:p>
-    <w:p>
-      <w:pPr>
-        <w:pStyle w:val="Listenabsatz"/>
-        <w:numPr>
-          <w:ilvl w:val="1"/>
-          <w:numId w:val="3"/>
-        </w:numPr>
-        <w:rPr>
-          <w:lang w:val="de-AT"/>
-        </w:rPr>
-      </w:pPr>
-      <w:r>
-        <w:rPr>
-          <w:lang w:val="de-AT"/>
-        </w:rPr>
-        <w:t>Marktwert prediction könnte für Vereine sehr relevant sein</w:t>
-      </w:r>
-    </w:p>
-    <w:p>
-      <w:pPr>
-        <w:pStyle w:val="Listenabsatz"/>
-        <w:numPr>
-          <w:ilvl w:val="1"/>
-          <w:numId w:val="3"/>
-        </w:numPr>
-      </w:pPr>
-      <w:r>
-        <w:t>Transfermarkt description</w:t>
-      </w:r>
-    </w:p>
-    <w:p>
-      <w:pPr>
-        <w:pStyle w:val="Listenabsatz"/>
-        <w:numPr>
-          <w:ilvl w:val="0"/>
-          <w:numId w:val="3"/>
-        </w:numPr>
       </w:pPr>
       <w:r>
         <w:t>HIER System to provide Services through KGs Zone 14 maybe, Brentford etc. (LO9), touch on LO11</w:t>
       </w:r>
     </w:p>
-    <w:p/>
     <w:p>
       <w:pPr>
         <w:pStyle w:val="berschrift1"/>
       </w:pPr>
-      <w:r>
-        <w:t>Results and Conclusions</w:t>
+    </w:p>
+    <w:p>
+      <w:pPr>
+        <w:pStyle w:val="berschrift1"/>
+      </w:pPr>
+      <w:r>
+        <w:t>Conclusion</w:t>
       </w:r>
     </w:p>
     <w:p>

</xml_diff>